<commit_message>
data loader now loads multiple fake paths
</commit_message>
<xml_diff>
--- a/WORK LOG.docx
+++ b/WORK LOG.docx
@@ -16,7 +16,10 @@
         </w:numPr>
       </w:pPr>
       <w:r>
-        <w:t>Pickle file contains path to images</w:t>
+        <w:t>Create 2 pickle files, 1 for train one for test as in the code specifies,</w:t>
+      </w:r>
+      <w:r>
+        <w:t xml:space="preserve"> </w:t>
       </w:r>
     </w:p>
     <w:p>
@@ -28,34 +31,7 @@
         </w:numPr>
       </w:pPr>
       <w:r>
-        <w:t>Create 2 pickle files, 1 for train one for test as in the code specifies,</w:t>
-      </w:r>
-      <w:r>
-        <w:t xml:space="preserve"> </w:t>
-      </w:r>
-    </w:p>
-    <w:p>
-      <w:pPr>
-        <w:pStyle w:val="ListParagraph"/>
-        <w:numPr>
-          <w:ilvl w:val="0"/>
-          <w:numId w:val="1"/>
-        </w:numPr>
-      </w:pPr>
-      <w:r>
-        <w:t>Where opt. is use you’ll find the parser argument</w:t>
-      </w:r>
-    </w:p>
-    <w:p>
-      <w:pPr>
-        <w:pStyle w:val="ListParagraph"/>
-        <w:numPr>
-          <w:ilvl w:val="0"/>
-          <w:numId w:val="1"/>
-        </w:numPr>
-      </w:pPr>
-      <w:r>
-        <w:t>SSH into instruction GPU 2 pass Maiuyen10195!</w:t>
+        <w:t xml:space="preserve">SSH into instruction GPU 2 </w:t>
       </w:r>
     </w:p>
     <w:p>
@@ -113,7 +89,15 @@
         </w:numPr>
       </w:pPr>
       <w:r>
-        <w:t>Nvidia-smi shows you current available GPU </w:t>
+        <w:t>Nvidia-</w:t>
+      </w:r>
+      <w:proofErr w:type="spellStart"/>
+      <w:r>
+        <w:t>smi</w:t>
+      </w:r>
+      <w:proofErr w:type="spellEnd"/>
+      <w:r>
+        <w:t xml:space="preserve"> shows you current available GPU </w:t>
       </w:r>
     </w:p>
     <w:p>
@@ -125,13 +109,15 @@
         </w:numPr>
       </w:pPr>
       <w:r>
-        <w:t>Download anaconda Linux version using wget (web address) (install at home</w:t>
-      </w:r>
-      <w:r>
-        <w:t xml:space="preserve"> folder?</w:t>
-      </w:r>
-      <w:r>
-        <w:t>) </w:t>
+        <w:t xml:space="preserve">Download anaconda Linux version using </w:t>
+      </w:r>
+      <w:proofErr w:type="spellStart"/>
+      <w:r>
+        <w:t>wget</w:t>
+      </w:r>
+      <w:proofErr w:type="spellEnd"/>
+      <w:r>
+        <w:t xml:space="preserve"> (web address) </w:t>
       </w:r>
     </w:p>
     <w:p>
@@ -143,7 +129,15 @@
         </w:numPr>
       </w:pPr>
       <w:r>
-        <w:t> df -h shows usage </w:t>
+        <w:t> </w:t>
+      </w:r>
+      <w:proofErr w:type="spellStart"/>
+      <w:r>
+        <w:t>df</w:t>
+      </w:r>
+      <w:proofErr w:type="spellEnd"/>
+      <w:r>
+        <w:t xml:space="preserve"> -h shows usage </w:t>
       </w:r>
     </w:p>
     <w:p>
@@ -173,7 +167,13 @@
         <w:t>Store in no backup</w:t>
       </w:r>
       <w:r>
-        <w:t xml:space="preserve"> on GPU -&gt; can access everywhere</w:t>
+        <w:t xml:space="preserve"> on GPU -&gt; </w:t>
+      </w:r>
+      <w:r>
+        <w:t>can only ssh into that account. Store in home-&gt;</w:t>
+      </w:r>
+      <w:r>
+        <w:t>can access everywhere</w:t>
       </w:r>
       <w:r>
         <w:t> </w:t>
@@ -188,8 +188,42 @@
         </w:numPr>
       </w:pPr>
       <w:r>
-        <w:t>Copy: scp (file name in the directory you’re in) </w:t>
-      </w:r>
+        <w:t xml:space="preserve">Copy: </w:t>
+      </w:r>
+      <w:proofErr w:type="spellStart"/>
+      <w:r>
+        <w:t>scp</w:t>
+      </w:r>
+      <w:proofErr w:type="spellEnd"/>
+      <w:r>
+        <w:t xml:space="preserve"> (file name in the directory you’re in) </w:t>
+      </w:r>
+    </w:p>
+    <w:p>
+      <w:pPr>
+        <w:pStyle w:val="ListParagraph"/>
+        <w:numPr>
+          <w:ilvl w:val="0"/>
+          <w:numId w:val="1"/>
+        </w:numPr>
+      </w:pPr>
+      <w:proofErr w:type="spellStart"/>
+      <w:r>
+        <w:t>Opt.niter</w:t>
+      </w:r>
+      <w:proofErr w:type="spellEnd"/>
+      <w:r>
+        <w:t xml:space="preserve"> is the parameter for number of epoch</w:t>
+      </w:r>
+    </w:p>
+    <w:p>
+      <w:pPr>
+        <w:pStyle w:val="ListParagraph"/>
+        <w:numPr>
+          <w:ilvl w:val="0"/>
+          <w:numId w:val="1"/>
+        </w:numPr>
+      </w:pPr>
     </w:p>
     <w:p/>
     <w:p/>
@@ -206,18 +240,18 @@
     </w:p>
     <w:p>
       <w:r>
-        <w:t xml:space="preserve">2. </w:t>
-      </w:r>
-      <w:r>
-        <w:t>Run the first experiment to see if it’s ok</w:t>
-      </w:r>
-    </w:p>
-    <w:p>
-      <w:r>
         <w:t xml:space="preserve">3. </w:t>
       </w:r>
       <w:r>
-        <w:t>Try to run the experiment using return feature = True (using the hint Jifan uses)</w:t>
+        <w:t xml:space="preserve">Try to run the experiment using return feature = True (using the hint </w:t>
+      </w:r>
+      <w:proofErr w:type="spellStart"/>
+      <w:r>
+        <w:t>Jifan</w:t>
+      </w:r>
+      <w:proofErr w:type="spellEnd"/>
+      <w:r>
+        <w:t xml:space="preserve"> uses)</w:t>
       </w:r>
     </w:p>
     <w:p>
@@ -225,33 +259,141 @@
         <w:t xml:space="preserve">4. </w:t>
       </w:r>
       <w:r>
-        <w:t>Figure out the data sets path thing (pickle file and dataset paths, and _getitem_,…</w:t>
+        <w:t>change the data loader code to use the setting of the code base OOD … -&gt; don’t need separate pickle files</w:t>
+      </w:r>
+      <w:r>
+        <w:t xml:space="preserve"> </w:t>
+      </w:r>
+      <w:hyperlink r:id="rId8" w:history="1">
+        <w:r>
+          <w:rPr>
+            <w:rStyle w:val="Hyperlink"/>
+          </w:rPr>
+          <w:t xml:space="preserve">scone/CIFAR/train.py at main · </w:t>
+        </w:r>
+        <w:proofErr w:type="spellStart"/>
+        <w:r>
+          <w:rPr>
+            <w:rStyle w:val="Hyperlink"/>
+          </w:rPr>
+          <w:t>deeplearning-wisc</w:t>
+        </w:r>
+        <w:proofErr w:type="spellEnd"/>
+        <w:r>
+          <w:rPr>
+            <w:rStyle w:val="Hyperlink"/>
+          </w:rPr>
+          <w:t>/scone</w:t>
+        </w:r>
+      </w:hyperlink>
+    </w:p>
+    <w:p>
+      <w:r>
+        <w:t>5. run on GPU</w:t>
+      </w:r>
+    </w:p>
+    <w:p>
+      <w:r>
+        <w:t xml:space="preserve">6. first experiment run </w:t>
+      </w:r>
+      <w:r>
+        <w:t>o</w:t>
+      </w:r>
+      <w:r>
+        <w:t>nly one other generator</w:t>
+      </w:r>
+    </w:p>
+    <w:p>
+      <w:r>
+        <w:t xml:space="preserve">7. </w:t>
+      </w:r>
+      <w:r>
+        <w:t xml:space="preserve">Todo: figure out the </w:t>
+      </w:r>
+      <w:proofErr w:type="spellStart"/>
+      <w:r>
+        <w:t>val.pickle</w:t>
+      </w:r>
+      <w:proofErr w:type="spellEnd"/>
+      <w:r>
+        <w:t xml:space="preserve"> file thing (right now it’s the same as </w:t>
+      </w:r>
+      <w:proofErr w:type="spellStart"/>
+      <w:r>
+        <w:t>train.pickle</w:t>
+      </w:r>
+      <w:proofErr w:type="spellEnd"/>
+      <w:r>
+        <w:t>)</w:t>
       </w:r>
     </w:p>
     <w:p/>
-    <w:p>
-      <w:r>
-        <w:t>opt.real_list_path = "/path/to/real_picked_files"</w:t>
-      </w:r>
-    </w:p>
-    <w:p>
-      <w:r>
-        <w:t>opt.fake_list_path = "/path/to/fake_picked_files"</w:t>
-      </w:r>
-    </w:p>
-    <w:p>
-      <w:r>
-        <w:t>opt.data_mode = "ours"  # since you are using your own dataset</w:t>
-      </w:r>
-    </w:p>
-    <w:p>
-      <w:r>
-        <w:t>opt.batch_size = 32  # adjust based on your GPU memory</w:t>
-      </w:r>
-    </w:p>
-    <w:p>
-      <w:r>
-        <w:t>opt.num_threads = 4  # adjust based on your machine</w:t>
+    <w:p/>
+    <w:p>
+      <w:proofErr w:type="spellStart"/>
+      <w:r>
+        <w:t>opt.real_list_path</w:t>
+      </w:r>
+      <w:proofErr w:type="spellEnd"/>
+      <w:r>
+        <w:t xml:space="preserve"> = "/path/to/</w:t>
+      </w:r>
+      <w:proofErr w:type="spellStart"/>
+      <w:r>
+        <w:t>real_picked_files</w:t>
+      </w:r>
+      <w:proofErr w:type="spellEnd"/>
+      <w:r>
+        <w:t>"</w:t>
+      </w:r>
+    </w:p>
+    <w:p>
+      <w:proofErr w:type="spellStart"/>
+      <w:r>
+        <w:t>opt.fake_list_path</w:t>
+      </w:r>
+      <w:proofErr w:type="spellEnd"/>
+      <w:r>
+        <w:t xml:space="preserve"> = "/path/to/</w:t>
+      </w:r>
+      <w:proofErr w:type="spellStart"/>
+      <w:r>
+        <w:t>fake_picked_files</w:t>
+      </w:r>
+      <w:proofErr w:type="spellEnd"/>
+      <w:r>
+        <w:t>"</w:t>
+      </w:r>
+    </w:p>
+    <w:p>
+      <w:proofErr w:type="spellStart"/>
+      <w:r>
+        <w:t>opt.data_mode</w:t>
+      </w:r>
+      <w:proofErr w:type="spellEnd"/>
+      <w:r>
+        <w:t xml:space="preserve"> = "ours"  # since you are using your own dataset</w:t>
+      </w:r>
+    </w:p>
+    <w:p>
+      <w:proofErr w:type="spellStart"/>
+      <w:r>
+        <w:t>opt.batch_size</w:t>
+      </w:r>
+      <w:proofErr w:type="spellEnd"/>
+      <w:r>
+        <w:t xml:space="preserve"> = 32  # adjust based on your GPU memory</w:t>
+      </w:r>
+    </w:p>
+    <w:p>
+      <w:proofErr w:type="spellStart"/>
+      <w:r>
+        <w:lastRenderedPageBreak/>
+        <w:t>opt.num_threads</w:t>
+      </w:r>
+      <w:proofErr w:type="spellEnd"/>
+      <w:r>
+        <w:t xml:space="preserve"> = 4  # adjust based on your machine</w:t>
       </w:r>
     </w:p>
     <w:p/>
@@ -282,11 +424,43 @@
           <w:b/>
           <w:bCs/>
         </w:rPr>
-        <w:lastRenderedPageBreak/>
-        <w:t>Increase num_threads</w:t>
-      </w:r>
-      <w:r>
-        <w:t>: The DataLoader can use multiple worker threads to load images from disk in parallel (num_workers=int(opt.num_threads)).</w:t>
+        <w:t xml:space="preserve">Increase </w:t>
+      </w:r>
+      <w:proofErr w:type="spellStart"/>
+      <w:r>
+        <w:rPr>
+          <w:b/>
+          <w:bCs/>
+        </w:rPr>
+        <w:t>num_threads</w:t>
+      </w:r>
+      <w:proofErr w:type="spellEnd"/>
+      <w:r>
+        <w:t xml:space="preserve">: The </w:t>
+      </w:r>
+      <w:proofErr w:type="spellStart"/>
+      <w:r>
+        <w:t>DataLoader</w:t>
+      </w:r>
+      <w:proofErr w:type="spellEnd"/>
+      <w:r>
+        <w:t xml:space="preserve"> can use multiple worker threads to load images from disk in parallel (</w:t>
+      </w:r>
+      <w:proofErr w:type="spellStart"/>
+      <w:r>
+        <w:t>num_workers</w:t>
+      </w:r>
+      <w:proofErr w:type="spellEnd"/>
+      <w:r>
+        <w:t>=int(</w:t>
+      </w:r>
+      <w:proofErr w:type="spellStart"/>
+      <w:r>
+        <w:t>opt.num_threads</w:t>
+      </w:r>
+      <w:proofErr w:type="spellEnd"/>
+      <w:r>
+        <w:t>)).</w:t>
       </w:r>
     </w:p>
     <w:p>
@@ -301,21 +475,83 @@
           <w:b/>
           <w:bCs/>
         </w:rPr>
-        <w:t>Adjust batch_size</w:t>
-      </w:r>
+        <w:t xml:space="preserve">Adjust </w:t>
+      </w:r>
+      <w:proofErr w:type="spellStart"/>
+      <w:r>
+        <w:rPr>
+          <w:b/>
+          <w:bCs/>
+        </w:rPr>
+        <w:t>batch_size</w:t>
+      </w:r>
+      <w:proofErr w:type="spellEnd"/>
       <w:r>
         <w:t>: Depending on your GPU memory, you might need to experiment with the batch size for optimal performance.</w:t>
       </w:r>
     </w:p>
     <w:p>
       <w:r>
-        <w:t>python train.py --data_mode ours --real_list_path /path/to/real_picked_files -</w:t>
+        <w:t>python train.py --</w:t>
+      </w:r>
+      <w:proofErr w:type="spellStart"/>
+      <w:r>
+        <w:t>data_mode</w:t>
+      </w:r>
+      <w:proofErr w:type="spellEnd"/>
+      <w:r>
+        <w:t xml:space="preserve"> ours --</w:t>
+      </w:r>
+      <w:proofErr w:type="spellStart"/>
+      <w:r>
+        <w:t>real_list_path</w:t>
+      </w:r>
+      <w:proofErr w:type="spellEnd"/>
+      <w:r>
+        <w:t xml:space="preserve"> /path/to/</w:t>
+      </w:r>
+      <w:proofErr w:type="spellStart"/>
+      <w:r>
+        <w:t>real_picked_files</w:t>
+      </w:r>
+      <w:proofErr w:type="spellEnd"/>
+      <w:r>
+        <w:t xml:space="preserve"> -</w:t>
       </w:r>
       <w:r>
         <w:t>-</w:t>
       </w:r>
-      <w:r>
-        <w:t>fake_list_path /path/to/fake_picked_files --batch_size 32 --num_threads 4</w:t>
+      <w:proofErr w:type="spellStart"/>
+      <w:r>
+        <w:t>fake_list_path</w:t>
+      </w:r>
+      <w:proofErr w:type="spellEnd"/>
+      <w:r>
+        <w:t xml:space="preserve"> /path/to/</w:t>
+      </w:r>
+      <w:proofErr w:type="spellStart"/>
+      <w:r>
+        <w:t>fake_picked_files</w:t>
+      </w:r>
+      <w:proofErr w:type="spellEnd"/>
+      <w:r>
+        <w:t xml:space="preserve"> --</w:t>
+      </w:r>
+      <w:proofErr w:type="spellStart"/>
+      <w:r>
+        <w:t>batch_size</w:t>
+      </w:r>
+      <w:proofErr w:type="spellEnd"/>
+      <w:r>
+        <w:t xml:space="preserve"> 32 --</w:t>
+      </w:r>
+      <w:proofErr w:type="spellStart"/>
+      <w:r>
+        <w:t>num_threads</w:t>
+      </w:r>
+      <w:proofErr w:type="spellEnd"/>
+      <w:r>
+        <w:t xml:space="preserve"> 4</w:t>
       </w:r>
     </w:p>
     <w:p>
@@ -331,45 +567,333 @@
       </w:r>
     </w:p>
     <w:p>
-      <w:r>
-        <w:t>python train.py --name=clip_vitl14  --arch=CLIP:ViT-L/14  --fix_backbone</w:t>
-      </w:r>
-      <w:r>
-        <w:t xml:space="preserve"> </w:t>
-      </w:r>
-      <w:r>
-        <w:t>--data_mode ours --real_list_path .\datasets_real_and_fake\real</w:t>
-      </w:r>
-      <w:r>
-        <w:t xml:space="preserve"> </w:t>
-      </w:r>
-      <w:r>
-        <w:t>-</w:t>
-      </w:r>
-      <w:r>
-        <w:t>-</w:t>
-      </w:r>
-      <w:r>
-        <w:t>fake_list_path .\datasets_real_and_fake\</w:t>
-      </w:r>
-      <w:r>
-        <w:t>fake</w:t>
-      </w:r>
-      <w:r>
-        <w:t xml:space="preserve"> --batch_size 32 --num_threads 4</w:t>
-      </w:r>
-    </w:p>
-    <w:p/>
+      <w:pPr>
+        <w:rPr>
+          <w:strike/>
+        </w:rPr>
+      </w:pPr>
+      <w:r>
+        <w:rPr>
+          <w:strike/>
+        </w:rPr>
+        <w:t>python train.py --name=clip_vitl14  --arch=</w:t>
+      </w:r>
+      <w:proofErr w:type="spellStart"/>
+      <w:r>
+        <w:rPr>
+          <w:strike/>
+        </w:rPr>
+        <w:t>CLIP:ViT-L</w:t>
+      </w:r>
+      <w:proofErr w:type="spellEnd"/>
+      <w:r>
+        <w:rPr>
+          <w:strike/>
+        </w:rPr>
+        <w:t>/14  --</w:t>
+      </w:r>
+      <w:proofErr w:type="spellStart"/>
+      <w:r>
+        <w:rPr>
+          <w:strike/>
+        </w:rPr>
+        <w:t>fix_backbone</w:t>
+      </w:r>
+      <w:proofErr w:type="spellEnd"/>
+      <w:r>
+        <w:rPr>
+          <w:strike/>
+        </w:rPr>
+        <w:t xml:space="preserve"> --</w:t>
+      </w:r>
+      <w:proofErr w:type="spellStart"/>
+      <w:r>
+        <w:rPr>
+          <w:strike/>
+        </w:rPr>
+        <w:t>data_mode</w:t>
+      </w:r>
+      <w:proofErr w:type="spellEnd"/>
+      <w:r>
+        <w:rPr>
+          <w:strike/>
+        </w:rPr>
+        <w:t xml:space="preserve"> ours --</w:t>
+      </w:r>
+      <w:proofErr w:type="spellStart"/>
+      <w:r>
+        <w:rPr>
+          <w:strike/>
+        </w:rPr>
+        <w:t>real_list_path</w:t>
+      </w:r>
+      <w:proofErr w:type="spellEnd"/>
+      <w:r>
+        <w:rPr>
+          <w:strike/>
+        </w:rPr>
+        <w:t xml:space="preserve"> .\</w:t>
+      </w:r>
+      <w:proofErr w:type="spellStart"/>
+      <w:r>
+        <w:rPr>
+          <w:strike/>
+        </w:rPr>
+        <w:t>datasets_real_and_fake</w:t>
+      </w:r>
+      <w:proofErr w:type="spellEnd"/>
+      <w:r>
+        <w:rPr>
+          <w:strike/>
+        </w:rPr>
+        <w:t>\real --</w:t>
+      </w:r>
+      <w:proofErr w:type="spellStart"/>
+      <w:r>
+        <w:rPr>
+          <w:strike/>
+        </w:rPr>
+        <w:t>fake_list_path</w:t>
+      </w:r>
+      <w:proofErr w:type="spellEnd"/>
+      <w:r>
+        <w:rPr>
+          <w:strike/>
+        </w:rPr>
+        <w:t xml:space="preserve"> .\</w:t>
+      </w:r>
+      <w:proofErr w:type="spellStart"/>
+      <w:r>
+        <w:rPr>
+          <w:strike/>
+        </w:rPr>
+        <w:t>datasets_real_and_fake</w:t>
+      </w:r>
+      <w:proofErr w:type="spellEnd"/>
+      <w:r>
+        <w:rPr>
+          <w:strike/>
+        </w:rPr>
+        <w:t>\fake --</w:t>
+      </w:r>
+      <w:proofErr w:type="spellStart"/>
+      <w:r>
+        <w:rPr>
+          <w:strike/>
+        </w:rPr>
+        <w:t>batch_size</w:t>
+      </w:r>
+      <w:proofErr w:type="spellEnd"/>
+      <w:r>
+        <w:rPr>
+          <w:strike/>
+        </w:rPr>
+        <w:t xml:space="preserve"> 32 --</w:t>
+      </w:r>
+      <w:proofErr w:type="spellStart"/>
+      <w:r>
+        <w:rPr>
+          <w:strike/>
+        </w:rPr>
+        <w:t>num_threads</w:t>
+      </w:r>
+      <w:proofErr w:type="spellEnd"/>
+      <w:r>
+        <w:rPr>
+          <w:strike/>
+        </w:rPr>
+        <w:t xml:space="preserve"> 4</w:t>
+      </w:r>
+    </w:p>
+    <w:p>
+      <w:r>
+        <w:t>python train.py --name=clip_vitl14  --arch=</w:t>
+      </w:r>
+      <w:proofErr w:type="spellStart"/>
+      <w:r>
+        <w:t>CLIP:ViT-L</w:t>
+      </w:r>
+      <w:proofErr w:type="spellEnd"/>
+      <w:r>
+        <w:t>/14  --</w:t>
+      </w:r>
+      <w:proofErr w:type="spellStart"/>
+      <w:r>
+        <w:t>fix_backbone</w:t>
+      </w:r>
+      <w:proofErr w:type="spellEnd"/>
+      <w:r>
+        <w:t xml:space="preserve"> --</w:t>
+      </w:r>
+      <w:proofErr w:type="spellStart"/>
+      <w:r>
+        <w:t>data_mode</w:t>
+      </w:r>
+      <w:proofErr w:type="spellEnd"/>
+      <w:r>
+        <w:t xml:space="preserve"> ours --</w:t>
+      </w:r>
+      <w:proofErr w:type="spellStart"/>
+      <w:r>
+        <w:t>real_path</w:t>
+      </w:r>
+      <w:proofErr w:type="spellEnd"/>
+      <w:r>
+        <w:t xml:space="preserve"> .\</w:t>
+      </w:r>
+      <w:proofErr w:type="spellStart"/>
+      <w:r>
+        <w:t>datasets_real_and_fake</w:t>
+      </w:r>
+      <w:proofErr w:type="spellEnd"/>
+      <w:r>
+        <w:t>\real --</w:t>
+      </w:r>
+      <w:proofErr w:type="spellStart"/>
+      <w:r>
+        <w:t>fake_path</w:t>
+      </w:r>
+      <w:proofErr w:type="spellEnd"/>
+      <w:r>
+        <w:t xml:space="preserve"> .\</w:t>
+      </w:r>
+      <w:proofErr w:type="spellStart"/>
+      <w:r>
+        <w:t>datasets_real_and_fake</w:t>
+      </w:r>
+      <w:proofErr w:type="spellEnd"/>
+      <w:r>
+        <w:t>\fake\firefly_synthbuster_1k .\</w:t>
+      </w:r>
+      <w:proofErr w:type="spellStart"/>
+      <w:r>
+        <w:t>datasets_real_and_fake</w:t>
+      </w:r>
+      <w:proofErr w:type="spellEnd"/>
+      <w:r>
+        <w:t>\fake\glide_synthbuster_1k --</w:t>
+      </w:r>
+      <w:proofErr w:type="spellStart"/>
+      <w:r>
+        <w:t>real_sample_size</w:t>
+      </w:r>
+      <w:proofErr w:type="spellEnd"/>
+      <w:r>
+        <w:t xml:space="preserve"> 1000  --</w:t>
+      </w:r>
+      <w:proofErr w:type="spellStart"/>
+      <w:r>
+        <w:t>fake_sample_sizes</w:t>
+      </w:r>
+      <w:proofErr w:type="spellEnd"/>
+      <w:r>
+        <w:t xml:space="preserve"> 1000 1000 --</w:t>
+      </w:r>
+      <w:proofErr w:type="spellStart"/>
+      <w:r>
+        <w:t>experiment_name</w:t>
+      </w:r>
+      <w:proofErr w:type="spellEnd"/>
+      <w:r>
+        <w:t xml:space="preserve"> Oct_29_first  --</w:t>
+      </w:r>
+      <w:proofErr w:type="spellStart"/>
+      <w:r>
+        <w:t>batch_size</w:t>
+      </w:r>
+      <w:proofErr w:type="spellEnd"/>
+      <w:r>
+        <w:t xml:space="preserve"> 32 --</w:t>
+      </w:r>
+      <w:proofErr w:type="spellStart"/>
+      <w:r>
+        <w:t>num_threads</w:t>
+      </w:r>
+      <w:proofErr w:type="spellEnd"/>
+      <w:r>
+        <w:t xml:space="preserve"> 4 --seed 42</w:t>
+      </w:r>
+    </w:p>
+    <w:p>
+      <w:r>
+        <w:t xml:space="preserve">print out: </w:t>
+      </w:r>
+      <w:r>
+        <w:t>CUDA is not available or no GPU IDs specified. Running on CPU.</w:t>
+      </w:r>
+    </w:p>
+    <w:p>
+      <w:r>
+        <w:t>CUDA is not available or no GPU IDs specified. Running on CPU.</w:t>
+      </w:r>
+    </w:p>
+    <w:p>
+      <w:r>
+        <w:t>Created pickle file for real images: train_real_Oct_29_first.pickle</w:t>
+      </w:r>
+    </w:p>
+    <w:p>
+      <w:r>
+        <w:t>Created pickle file for fake images: train_fake_Oct_29_first.pickle</w:t>
+      </w:r>
+    </w:p>
+    <w:p>
+      <w:r>
+        <w:t>Model moved to CPU</w:t>
+      </w:r>
+    </w:p>
     <w:p>
       <w:r>
         <w:rPr>
           <w:b/>
           <w:bCs/>
         </w:rPr>
+        <w:t>Todo</w:t>
+      </w:r>
+      <w:r>
+        <w:t xml:space="preserve">: figure out the </w:t>
+      </w:r>
+      <w:proofErr w:type="spellStart"/>
+      <w:r>
+        <w:t>val.pickle</w:t>
+      </w:r>
+      <w:proofErr w:type="spellEnd"/>
+      <w:r>
+        <w:t xml:space="preserve"> file thing</w:t>
+      </w:r>
+      <w:r>
+        <w:t xml:space="preserve"> (right now it’s the same as </w:t>
+      </w:r>
+      <w:proofErr w:type="spellStart"/>
+      <w:r>
+        <w:t>train.pickle</w:t>
+      </w:r>
+      <w:proofErr w:type="spellEnd"/>
+      <w:r>
+        <w:t xml:space="preserve"> in train.py after main</w:t>
+      </w:r>
+      <w:r>
+        <w:t>)</w:t>
+      </w:r>
+    </w:p>
+    <w:p>
+      <w:r>
+        <w:rPr>
+          <w:b/>
+          <w:bCs/>
+        </w:rPr>
         <w:t>Note</w:t>
       </w:r>
       <w:r>
-        <w:t>: the current val.pickle file in</w:t>
+        <w:t xml:space="preserve">: the current </w:t>
+      </w:r>
+      <w:proofErr w:type="spellStart"/>
+      <w:r>
+        <w:t>val.pickle</w:t>
+      </w:r>
+      <w:proofErr w:type="spellEnd"/>
+      <w:r>
+        <w:t xml:space="preserve"> file in</w:t>
       </w:r>
       <w:r>
         <w:t xml:space="preserve"> both the</w:t>
@@ -387,10 +911,42 @@
         <w:t>ies</w:t>
       </w:r>
       <w:r>
-        <w:t xml:space="preserve"> of the train.pickle folder. I’ll create an actual val.pickle file later</w:t>
-      </w:r>
-      <w:r>
-        <w:t>. Essentially, in both the real and fake path, there need to be both train.pickle and val.pickle files</w:t>
+        <w:t xml:space="preserve"> of the </w:t>
+      </w:r>
+      <w:proofErr w:type="spellStart"/>
+      <w:r>
+        <w:t>train.pickle</w:t>
+      </w:r>
+      <w:proofErr w:type="spellEnd"/>
+      <w:r>
+        <w:t xml:space="preserve"> folder. I’ll create an actual </w:t>
+      </w:r>
+      <w:proofErr w:type="spellStart"/>
+      <w:r>
+        <w:t>val.pickle</w:t>
+      </w:r>
+      <w:proofErr w:type="spellEnd"/>
+      <w:r>
+        <w:t xml:space="preserve"> file later</w:t>
+      </w:r>
+      <w:r>
+        <w:t xml:space="preserve">. Essentially, in both the real and fake path, there need to be both </w:t>
+      </w:r>
+      <w:proofErr w:type="spellStart"/>
+      <w:r>
+        <w:t>train.pickle</w:t>
+      </w:r>
+      <w:proofErr w:type="spellEnd"/>
+      <w:r>
+        <w:t xml:space="preserve"> and </w:t>
+      </w:r>
+      <w:proofErr w:type="spellStart"/>
+      <w:r>
+        <w:t>val.pickle</w:t>
+      </w:r>
+      <w:proofErr w:type="spellEnd"/>
+      <w:r>
+        <w:t xml:space="preserve"> files</w:t>
       </w:r>
     </w:p>
     <w:sectPr>

</xml_diff>

<commit_message>
change all real to Dalle, and fake to others
</commit_message>
<xml_diff>
--- a/WORK LOG.docx
+++ b/WORK LOG.docx
@@ -39,8 +39,42 @@
         <w:pStyle w:val="ListParagraph"/>
       </w:pPr>
       <w:r>
-        <w:t>y "ssh [your cs account name]@</w:t>
-      </w:r>
+        <w:t xml:space="preserve">y "ssh [your cs account </w:t>
+      </w:r>
+      <w:proofErr w:type="gramStart"/>
+      <w:r>
+        <w:t>name]@</w:t>
+      </w:r>
+      <w:proofErr w:type="gramEnd"/>
+      <w:r>
+        <w:fldChar w:fldCharType="begin"/>
+      </w:r>
+      <w:r>
+        <w:instrText>HYPERLINK "http://instgpu-01.cs.wisc.edu/" \t "_blank"</w:instrText>
+      </w:r>
+      <w:r>
+        <w:fldChar w:fldCharType="separate"/>
+      </w:r>
+      <w:r>
+        <w:rPr>
+          <w:rStyle w:val="Hyperlink"/>
+        </w:rPr>
+        <w:t>instgpu-01.cs.wisc.edu</w:t>
+      </w:r>
+      <w:r>
+        <w:rPr>
+          <w:rStyle w:val="Hyperlink"/>
+        </w:rPr>
+        <w:fldChar w:fldCharType="end"/>
+      </w:r>
+      <w:r>
+        <w:t>", and give it your CS account password.</w:t>
+      </w:r>
+    </w:p>
+    <w:p>
+      <w:pPr>
+        <w:pStyle w:val="ListParagraph"/>
+      </w:pPr>
       <w:hyperlink r:id="rId5" w:tgtFrame="_blank" w:history="1">
         <w:r>
           <w:rPr>
@@ -50,25 +84,9 @@
         </w:r>
       </w:hyperlink>
       <w:r>
-        <w:t>", and give it your CS account password.</w:t>
-      </w:r>
-    </w:p>
-    <w:p>
-      <w:pPr>
-        <w:pStyle w:val="ListParagraph"/>
-      </w:pPr>
+        <w:t> to </w:t>
+      </w:r>
       <w:hyperlink r:id="rId6" w:tgtFrame="_blank" w:history="1">
-        <w:r>
-          <w:rPr>
-            <w:rStyle w:val="Hyperlink"/>
-          </w:rPr>
-          <w:t>instgpu-01.cs.wisc.edu</w:t>
-        </w:r>
-      </w:hyperlink>
-      <w:r>
-        <w:t> to </w:t>
-      </w:r>
-      <w:hyperlink r:id="rId7" w:tgtFrame="_blank" w:history="1">
         <w:r>
           <w:rPr>
             <w:rStyle w:val="Hyperlink"/>
@@ -213,8 +231,13 @@
       </w:r>
       <w:proofErr w:type="spellEnd"/>
       <w:r>
-        <w:t xml:space="preserve"> is the parameter for number of epoch</w:t>
-      </w:r>
+        <w:t xml:space="preserve"> is the parameter for number of </w:t>
+      </w:r>
+      <w:proofErr w:type="gramStart"/>
+      <w:r>
+        <w:t>epoch</w:t>
+      </w:r>
+      <w:proofErr w:type="gramEnd"/>
     </w:p>
     <w:p>
       <w:pPr>
@@ -264,7 +287,7 @@
       <w:r>
         <w:t xml:space="preserve"> </w:t>
       </w:r>
-      <w:hyperlink r:id="rId8" w:history="1">
+      <w:hyperlink r:id="rId7" w:history="1">
         <w:r>
           <w:rPr>
             <w:rStyle w:val="Hyperlink"/>
@@ -305,16 +328,15 @@
     </w:p>
     <w:p>
       <w:r>
-        <w:t xml:space="preserve">7. </w:t>
-      </w:r>
-      <w:r>
-        <w:t xml:space="preserve">Todo: figure out the </w:t>
-      </w:r>
-      <w:proofErr w:type="spellStart"/>
+        <w:t xml:space="preserve">7. Todo: figure out the </w:t>
+      </w:r>
+      <w:proofErr w:type="spellStart"/>
+      <w:proofErr w:type="gramStart"/>
       <w:r>
         <w:t>val.pickle</w:t>
       </w:r>
       <w:proofErr w:type="spellEnd"/>
+      <w:proofErr w:type="gramEnd"/>
       <w:r>
         <w:t xml:space="preserve"> file thing (right now it’s the same as </w:t>
       </w:r>
@@ -331,8 +353,13 @@
     <w:p/>
     <w:p>
       <w:proofErr w:type="spellStart"/>
-      <w:r>
-        <w:t>opt.real_list_path</w:t>
+      <w:proofErr w:type="gramStart"/>
+      <w:r>
+        <w:t>opt.real</w:t>
+      </w:r>
+      <w:proofErr w:type="gramEnd"/>
+      <w:r>
+        <w:t>_list_path</w:t>
       </w:r>
       <w:proofErr w:type="spellEnd"/>
       <w:r>
@@ -349,8 +376,13 @@
     </w:p>
     <w:p>
       <w:proofErr w:type="spellStart"/>
-      <w:r>
-        <w:t>opt.fake_list_path</w:t>
+      <w:proofErr w:type="gramStart"/>
+      <w:r>
+        <w:t>opt.fake</w:t>
+      </w:r>
+      <w:proofErr w:type="gramEnd"/>
+      <w:r>
+        <w:t>_list_path</w:t>
       </w:r>
       <w:proofErr w:type="spellEnd"/>
       <w:r>
@@ -372,13 +404,26 @@
       </w:r>
       <w:proofErr w:type="spellEnd"/>
       <w:r>
-        <w:t xml:space="preserve"> = "ours"  # since you are using your own dataset</w:t>
-      </w:r>
-    </w:p>
-    <w:p>
-      <w:proofErr w:type="spellStart"/>
-      <w:r>
-        <w:t>opt.batch_size</w:t>
+        <w:t xml:space="preserve"> = "ours</w:t>
+      </w:r>
+      <w:proofErr w:type="gramStart"/>
+      <w:r>
+        <w:t>"  #</w:t>
+      </w:r>
+      <w:proofErr w:type="gramEnd"/>
+      <w:r>
+        <w:t xml:space="preserve"> since you are using your own dataset</w:t>
+      </w:r>
+    </w:p>
+    <w:p>
+      <w:proofErr w:type="spellStart"/>
+      <w:proofErr w:type="gramStart"/>
+      <w:r>
+        <w:t>opt.batch</w:t>
+      </w:r>
+      <w:proofErr w:type="gramEnd"/>
+      <w:r>
+        <w:t>_size</w:t>
       </w:r>
       <w:proofErr w:type="spellEnd"/>
       <w:r>
@@ -393,7 +438,15 @@
       </w:r>
       <w:proofErr w:type="spellEnd"/>
       <w:r>
-        <w:t xml:space="preserve"> = 4  # adjust based on your machine</w:t>
+        <w:t xml:space="preserve"> = </w:t>
+      </w:r>
+      <w:proofErr w:type="gramStart"/>
+      <w:r>
+        <w:t>4  #</w:t>
+      </w:r>
+      <w:proofErr w:type="gramEnd"/>
+      <w:r>
+        <w:t xml:space="preserve"> adjust based on your machine</w:t>
       </w:r>
     </w:p>
     <w:p/>
@@ -576,7 +629,21 @@
         <w:rPr>
           <w:strike/>
         </w:rPr>
-        <w:t>python train.py --name=clip_vitl14  --arch=</w:t>
+        <w:t>python train.py --name=clip_vitl</w:t>
+      </w:r>
+      <w:proofErr w:type="gramStart"/>
+      <w:r>
+        <w:rPr>
+          <w:strike/>
+        </w:rPr>
+        <w:t>14  --</w:t>
+      </w:r>
+      <w:proofErr w:type="gramEnd"/>
+      <w:r>
+        <w:rPr>
+          <w:strike/>
+        </w:rPr>
+        <w:t>arch=</w:t>
       </w:r>
       <w:proofErr w:type="spellStart"/>
       <w:r>
@@ -706,136 +773,454 @@
       </w:r>
     </w:p>
     <w:p>
-      <w:r>
-        <w:t>python train.py --name=clip_vitl14  --arch=</w:t>
-      </w:r>
-      <w:proofErr w:type="spellStart"/>
-      <w:r>
+      <w:pPr>
+        <w:rPr>
+          <w:strike/>
+        </w:rPr>
+      </w:pPr>
+      <w:r>
+        <w:rPr>
+          <w:strike/>
+        </w:rPr>
+        <w:t>python train.py --name=clip_vitl</w:t>
+      </w:r>
+      <w:proofErr w:type="gramStart"/>
+      <w:r>
+        <w:rPr>
+          <w:strike/>
+        </w:rPr>
+        <w:t>14  --</w:t>
+      </w:r>
+      <w:proofErr w:type="gramEnd"/>
+      <w:r>
+        <w:rPr>
+          <w:strike/>
+        </w:rPr>
+        <w:t>arch=</w:t>
+      </w:r>
+      <w:proofErr w:type="spellStart"/>
+      <w:r>
+        <w:rPr>
+          <w:strike/>
+        </w:rPr>
         <w:t>CLIP:ViT-L</w:t>
       </w:r>
       <w:proofErr w:type="spellEnd"/>
       <w:r>
+        <w:rPr>
+          <w:strike/>
+        </w:rPr>
         <w:t>/14  --</w:t>
       </w:r>
       <w:proofErr w:type="spellStart"/>
       <w:r>
+        <w:rPr>
+          <w:strike/>
+        </w:rPr>
         <w:t>fix_backbone</w:t>
       </w:r>
       <w:proofErr w:type="spellEnd"/>
       <w:r>
+        <w:rPr>
+          <w:strike/>
+        </w:rPr>
         <w:t xml:space="preserve"> --</w:t>
       </w:r>
       <w:proofErr w:type="spellStart"/>
       <w:r>
+        <w:rPr>
+          <w:strike/>
+        </w:rPr>
         <w:t>data_mode</w:t>
       </w:r>
       <w:proofErr w:type="spellEnd"/>
       <w:r>
+        <w:rPr>
+          <w:strike/>
+        </w:rPr>
         <w:t xml:space="preserve"> ours --</w:t>
       </w:r>
       <w:proofErr w:type="spellStart"/>
       <w:r>
+        <w:rPr>
+          <w:strike/>
+        </w:rPr>
         <w:t>real_path</w:t>
       </w:r>
       <w:proofErr w:type="spellEnd"/>
       <w:r>
+        <w:rPr>
+          <w:strike/>
+        </w:rPr>
         <w:t xml:space="preserve"> .\</w:t>
       </w:r>
       <w:proofErr w:type="spellStart"/>
       <w:r>
+        <w:rPr>
+          <w:strike/>
+        </w:rPr>
         <w:t>datasets_real_and_fake</w:t>
       </w:r>
       <w:proofErr w:type="spellEnd"/>
       <w:r>
+        <w:rPr>
+          <w:strike/>
+        </w:rPr>
         <w:t>\real --</w:t>
       </w:r>
       <w:proofErr w:type="spellStart"/>
       <w:r>
+        <w:rPr>
+          <w:strike/>
+        </w:rPr>
         <w:t>fake_path</w:t>
       </w:r>
       <w:proofErr w:type="spellEnd"/>
       <w:r>
+        <w:rPr>
+          <w:strike/>
+        </w:rPr>
         <w:t xml:space="preserve"> .\</w:t>
       </w:r>
       <w:proofErr w:type="spellStart"/>
       <w:r>
+        <w:rPr>
+          <w:strike/>
+        </w:rPr>
         <w:t>datasets_real_and_fake</w:t>
       </w:r>
       <w:proofErr w:type="spellEnd"/>
       <w:r>
+        <w:rPr>
+          <w:strike/>
+        </w:rPr>
         <w:t>\fake\firefly_synthbuster_1k .\</w:t>
       </w:r>
       <w:proofErr w:type="spellStart"/>
       <w:r>
+        <w:rPr>
+          <w:strike/>
+        </w:rPr>
         <w:t>datasets_real_and_fake</w:t>
       </w:r>
       <w:proofErr w:type="spellEnd"/>
       <w:r>
+        <w:rPr>
+          <w:strike/>
+        </w:rPr>
         <w:t>\fake\glide_synthbuster_1k --</w:t>
       </w:r>
       <w:proofErr w:type="spellStart"/>
       <w:r>
+        <w:rPr>
+          <w:strike/>
+        </w:rPr>
         <w:t>real_sample_size</w:t>
       </w:r>
       <w:proofErr w:type="spellEnd"/>
       <w:r>
+        <w:rPr>
+          <w:strike/>
+        </w:rPr>
         <w:t xml:space="preserve"> 1000  --</w:t>
       </w:r>
       <w:proofErr w:type="spellStart"/>
       <w:r>
+        <w:rPr>
+          <w:strike/>
+        </w:rPr>
         <w:t>fake_sample_sizes</w:t>
       </w:r>
       <w:proofErr w:type="spellEnd"/>
       <w:r>
+        <w:rPr>
+          <w:strike/>
+        </w:rPr>
         <w:t xml:space="preserve"> 1000 1000 --</w:t>
       </w:r>
       <w:proofErr w:type="spellStart"/>
       <w:r>
+        <w:rPr>
+          <w:strike/>
+        </w:rPr>
         <w:t>experiment_name</w:t>
       </w:r>
       <w:proofErr w:type="spellEnd"/>
       <w:r>
+        <w:rPr>
+          <w:strike/>
+        </w:rPr>
         <w:t xml:space="preserve"> Oct_29_first  --</w:t>
       </w:r>
       <w:proofErr w:type="spellStart"/>
       <w:r>
+        <w:rPr>
+          <w:strike/>
+        </w:rPr>
         <w:t>batch_size</w:t>
       </w:r>
       <w:proofErr w:type="spellEnd"/>
       <w:r>
+        <w:rPr>
+          <w:strike/>
+        </w:rPr>
         <w:t xml:space="preserve"> 32 --</w:t>
       </w:r>
       <w:proofErr w:type="spellStart"/>
       <w:r>
+        <w:rPr>
+          <w:strike/>
+        </w:rPr>
         <w:t>num_threads</w:t>
       </w:r>
       <w:proofErr w:type="spellEnd"/>
       <w:r>
+        <w:rPr>
+          <w:strike/>
+        </w:rPr>
         <w:t xml:space="preserve"> 4 --seed 42</w:t>
       </w:r>
     </w:p>
-    <w:p>
-      <w:r>
-        <w:t xml:space="preserve">print out: </w:t>
-      </w:r>
-      <w:r>
-        <w:t>CUDA is not available or no GPU IDs specified. Running on CPU.</w:t>
-      </w:r>
-    </w:p>
-    <w:p>
-      <w:r>
-        <w:t>CUDA is not available or no GPU IDs specified. Running on CPU.</w:t>
-      </w:r>
-    </w:p>
-    <w:p>
-      <w:r>
-        <w:t>Created pickle file for real images: train_real_Oct_29_first.pickle</w:t>
-      </w:r>
-    </w:p>
-    <w:p>
-      <w:r>
-        <w:t>Created pickle file for fake images: train_fake_Oct_29_first.pickle</w:t>
-      </w:r>
+    <w:p/>
+    <w:p>
+      <w:r>
+        <w:t>python train.py --name=clip_vitl</w:t>
+      </w:r>
+      <w:proofErr w:type="gramStart"/>
+      <w:r>
+        <w:t>14  --</w:t>
+      </w:r>
+      <w:proofErr w:type="gramEnd"/>
+      <w:r>
+        <w:t>arch=</w:t>
+      </w:r>
+      <w:proofErr w:type="spellStart"/>
+      <w:r>
+        <w:t>CLIP:ViT-L</w:t>
+      </w:r>
+      <w:proofErr w:type="spellEnd"/>
+      <w:r>
+        <w:t>/14  --</w:t>
+      </w:r>
+      <w:proofErr w:type="spellStart"/>
+      <w:r>
+        <w:t>fix_backbone</w:t>
+      </w:r>
+      <w:proofErr w:type="spellEnd"/>
+      <w:r>
+        <w:t xml:space="preserve"> --</w:t>
+      </w:r>
+      <w:proofErr w:type="spellStart"/>
+      <w:r>
+        <w:t>data_mode</w:t>
+      </w:r>
+      <w:proofErr w:type="spellEnd"/>
+      <w:r>
+        <w:t xml:space="preserve"> ours --</w:t>
+      </w:r>
+      <w:proofErr w:type="spellStart"/>
+      <w:r>
+        <w:t>Dalle</w:t>
+      </w:r>
+      <w:r>
+        <w:t>_path</w:t>
+      </w:r>
+      <w:proofErr w:type="spellEnd"/>
+      <w:r>
+        <w:t xml:space="preserve"> .\</w:t>
+      </w:r>
+      <w:proofErr w:type="spellStart"/>
+      <w:r>
+        <w:t>datasets_</w:t>
+      </w:r>
+      <w:r>
+        <w:t>Dalle</w:t>
+      </w:r>
+      <w:r>
+        <w:t>_and_</w:t>
+      </w:r>
+      <w:r>
+        <w:t>others</w:t>
+      </w:r>
+      <w:proofErr w:type="spellEnd"/>
+      <w:r>
+        <w:t>\</w:t>
+      </w:r>
+      <w:r>
+        <w:t>Dalle</w:t>
+      </w:r>
+      <w:r>
+        <w:t>\dalle3_synthbuster_1k</w:t>
+      </w:r>
+      <w:r>
+        <w:t xml:space="preserve"> --</w:t>
+      </w:r>
+      <w:proofErr w:type="spellStart"/>
+      <w:r>
+        <w:t>others</w:t>
+      </w:r>
+      <w:r>
+        <w:t>_path</w:t>
+      </w:r>
+      <w:proofErr w:type="spellEnd"/>
+      <w:r>
+        <w:t xml:space="preserve"> .\</w:t>
+      </w:r>
+      <w:proofErr w:type="spellStart"/>
+      <w:r>
+        <w:t>datasets_</w:t>
+      </w:r>
+      <w:r>
+        <w:t>Dalle</w:t>
+      </w:r>
+      <w:r>
+        <w:t>_and_</w:t>
+      </w:r>
+      <w:r>
+        <w:t>others</w:t>
+      </w:r>
+      <w:proofErr w:type="spellEnd"/>
+      <w:r>
+        <w:t>\</w:t>
+      </w:r>
+      <w:r>
+        <w:t>others</w:t>
+      </w:r>
+      <w:r>
+        <w:t>\firefly_synthbuster_1k .\</w:t>
+      </w:r>
+      <w:proofErr w:type="spellStart"/>
+      <w:r>
+        <w:t>datasets_</w:t>
+      </w:r>
+      <w:r>
+        <w:t>Dalle</w:t>
+      </w:r>
+      <w:r>
+        <w:t>_and_</w:t>
+      </w:r>
+      <w:r>
+        <w:t>others</w:t>
+      </w:r>
+      <w:proofErr w:type="spellEnd"/>
+      <w:r>
+        <w:t>\</w:t>
+      </w:r>
+      <w:r>
+        <w:t>others</w:t>
+      </w:r>
+      <w:r>
+        <w:t>\glide_synthbuster_1k --</w:t>
+      </w:r>
+      <w:proofErr w:type="spellStart"/>
+      <w:r>
+        <w:t>Dalle</w:t>
+      </w:r>
+      <w:r>
+        <w:t>_sample_size</w:t>
+      </w:r>
+      <w:proofErr w:type="spellEnd"/>
+      <w:r>
+        <w:t xml:space="preserve"> 1000  --</w:t>
+      </w:r>
+      <w:proofErr w:type="spellStart"/>
+      <w:r>
+        <w:t>others</w:t>
+      </w:r>
+      <w:r>
+        <w:t>_sample_sizes</w:t>
+      </w:r>
+      <w:proofErr w:type="spellEnd"/>
+      <w:r>
+        <w:t xml:space="preserve"> 1000 1000 --</w:t>
+      </w:r>
+      <w:proofErr w:type="spellStart"/>
+      <w:r>
+        <w:t>experiment_name</w:t>
+      </w:r>
+      <w:proofErr w:type="spellEnd"/>
+      <w:r>
+        <w:t xml:space="preserve"> </w:t>
+      </w:r>
+      <w:r>
+        <w:t>Nov_3_first</w:t>
+      </w:r>
+      <w:r>
+        <w:t xml:space="preserve">  --</w:t>
+      </w:r>
+      <w:proofErr w:type="spellStart"/>
+      <w:r>
+        <w:t>batch_size</w:t>
+      </w:r>
+      <w:proofErr w:type="spellEnd"/>
+      <w:r>
+        <w:t xml:space="preserve"> 32 --</w:t>
+      </w:r>
+      <w:proofErr w:type="spellStart"/>
+      <w:r>
+        <w:t>num_threads</w:t>
+      </w:r>
+      <w:proofErr w:type="spellEnd"/>
+      <w:r>
+        <w:t xml:space="preserve"> 4 --seed 42</w:t>
+      </w:r>
+    </w:p>
+    <w:p/>
+    <w:p/>
+    <w:p>
+      <w:r>
+        <w:t xml:space="preserve">print out: CUDA is not </w:t>
+      </w:r>
+      <w:proofErr w:type="gramStart"/>
+      <w:r>
+        <w:t>available</w:t>
+      </w:r>
+      <w:proofErr w:type="gramEnd"/>
+      <w:r>
+        <w:t xml:space="preserve"> or no GPU IDs specified. Running on CPU.</w:t>
+      </w:r>
+    </w:p>
+    <w:p>
+      <w:r>
+        <w:t xml:space="preserve">CUDA is not </w:t>
+      </w:r>
+      <w:proofErr w:type="gramStart"/>
+      <w:r>
+        <w:t>available</w:t>
+      </w:r>
+      <w:proofErr w:type="gramEnd"/>
+      <w:r>
+        <w:t xml:space="preserve"> </w:t>
+      </w:r>
+      <w:proofErr w:type="gramStart"/>
+      <w:r>
+        <w:t>or</w:t>
+      </w:r>
+      <w:proofErr w:type="gramEnd"/>
+      <w:r>
+        <w:t xml:space="preserve"> no GPU IDs specified. Running on CPU.</w:t>
+      </w:r>
+    </w:p>
+    <w:p>
+      <w:r>
+        <w:t>Created pickle file for real images: train_real_Oct_29_</w:t>
+      </w:r>
+      <w:proofErr w:type="gramStart"/>
+      <w:r>
+        <w:t>first.pickle</w:t>
+      </w:r>
+      <w:proofErr w:type="gramEnd"/>
+    </w:p>
+    <w:p>
+      <w:r>
+        <w:lastRenderedPageBreak/>
+        <w:t>Created pickle file for fake images: train_fake_Oct_29_</w:t>
+      </w:r>
+      <w:proofErr w:type="gramStart"/>
+      <w:r>
+        <w:t>first.pickle</w:t>
+      </w:r>
+      <w:proofErr w:type="gramEnd"/>
     </w:p>
     <w:p>
       <w:r>
@@ -854,10 +1239,12 @@
         <w:t xml:space="preserve">: figure out the </w:t>
       </w:r>
       <w:proofErr w:type="spellStart"/>
+      <w:proofErr w:type="gramStart"/>
       <w:r>
         <w:t>val.pickle</w:t>
       </w:r>
       <w:proofErr w:type="spellEnd"/>
+      <w:proofErr w:type="gramEnd"/>
       <w:r>
         <w:t xml:space="preserve"> file thing</w:t>
       </w:r>
@@ -888,10 +1275,12 @@
         <w:t xml:space="preserve">: the current </w:t>
       </w:r>
       <w:proofErr w:type="spellStart"/>
+      <w:proofErr w:type="gramStart"/>
       <w:r>
         <w:t>val.pickle</w:t>
       </w:r>
       <w:proofErr w:type="spellEnd"/>
+      <w:proofErr w:type="gramEnd"/>
       <w:r>
         <w:t xml:space="preserve"> file in</w:t>
       </w:r>
@@ -922,10 +1311,12 @@
         <w:t xml:space="preserve"> folder. I’ll create an actual </w:t>
       </w:r>
       <w:proofErr w:type="spellStart"/>
+      <w:proofErr w:type="gramStart"/>
       <w:r>
         <w:t>val.pickle</w:t>
       </w:r>
       <w:proofErr w:type="spellEnd"/>
+      <w:proofErr w:type="gramEnd"/>
       <w:r>
         <w:t xml:space="preserve"> file later</w:t>
       </w:r>
@@ -933,10 +1324,12 @@
         <w:t xml:space="preserve">. Essentially, in both the real and fake path, there need to be both </w:t>
       </w:r>
       <w:proofErr w:type="spellStart"/>
+      <w:proofErr w:type="gramStart"/>
       <w:r>
         <w:t>train.pickle</w:t>
       </w:r>
       <w:proofErr w:type="spellEnd"/>
+      <w:proofErr w:type="gramEnd"/>
       <w:r>
         <w:t xml:space="preserve"> and </w:t>
       </w:r>
@@ -1927,6 +2320,7 @@
   <w:style w:type="character" w:default="1" w:styleId="DefaultParagraphFont">
     <w:name w:val="Default Paragraph Font"/>
     <w:uiPriority w:val="1"/>
+    <w:semiHidden/>
     <w:unhideWhenUsed/>
   </w:style>
   <w:style w:type="table" w:default="1" w:styleId="TableNormal">

</xml_diff>